<commit_message>
Crear Web Versió 3
</commit_message>
<xml_diff>
--- a/Documents/1.0 - PROJECTE DEFINITIU.docx
+++ b/Documents/1.0 - PROJECTE DEFINITIU.docx
@@ -453,6 +453,133 @@
         </w:rPr>
         <w:t>Clàssics:</w:t>
       </w:r>
+    </w:p>
+    <w:p>
+      <w:pPr>
+        <w:pStyle w:val="Prrafodelista"/>
+        <w:numPr>
+          <w:ilvl w:val="2"/>
+          <w:numId w:val="4"/>
+        </w:numPr>
+        <w:rPr>
+          <w:sz w:val="22"/>
+          <w:lang w:val="ca-ES"/>
+        </w:rPr>
+      </w:pPr>
+      <w:proofErr w:type="spellStart"/>
+      <w:r>
+        <w:rPr>
+          <w:sz w:val="22"/>
+          <w:lang w:val="ca-ES"/>
+        </w:rPr>
+        <w:t>Pacman</w:t>
+      </w:r>
+      <w:proofErr w:type="spellEnd"/>
+      <w:r>
+        <w:rPr>
+          <w:sz w:val="22"/>
+          <w:lang w:val="ca-ES"/>
+        </w:rPr>
+        <w:t>.</w:t>
+      </w:r>
+    </w:p>
+    <w:p>
+      <w:pPr>
+        <w:pStyle w:val="Prrafodelista"/>
+        <w:numPr>
+          <w:ilvl w:val="2"/>
+          <w:numId w:val="4"/>
+        </w:numPr>
+        <w:rPr>
+          <w:sz w:val="22"/>
+          <w:lang w:val="ca-ES"/>
+        </w:rPr>
+      </w:pPr>
+      <w:proofErr w:type="spellStart"/>
+      <w:r>
+        <w:rPr>
+          <w:sz w:val="22"/>
+          <w:lang w:val="ca-ES"/>
+        </w:rPr>
+        <w:t>Buscaminas</w:t>
+      </w:r>
+      <w:proofErr w:type="spellEnd"/>
+      <w:r>
+        <w:rPr>
+          <w:sz w:val="22"/>
+          <w:lang w:val="ca-ES"/>
+        </w:rPr>
+        <w:t>.</w:t>
+      </w:r>
+    </w:p>
+    <w:p>
+      <w:pPr>
+        <w:pStyle w:val="Prrafodelista"/>
+        <w:numPr>
+          <w:ilvl w:val="2"/>
+          <w:numId w:val="4"/>
+        </w:numPr>
+        <w:rPr>
+          <w:sz w:val="22"/>
+          <w:lang w:val="ca-ES"/>
+        </w:rPr>
+      </w:pPr>
+      <w:r>
+        <w:rPr>
+          <w:sz w:val="22"/>
+          <w:lang w:val="ca-ES"/>
+        </w:rPr>
+        <w:t>Trenca-totxos.</w:t>
+      </w:r>
+    </w:p>
+    <w:p>
+      <w:pPr>
+        <w:pStyle w:val="Prrafodelista"/>
+        <w:numPr>
+          <w:ilvl w:val="2"/>
+          <w:numId w:val="4"/>
+        </w:numPr>
+        <w:rPr>
+          <w:sz w:val="22"/>
+          <w:lang w:val="ca-ES"/>
+        </w:rPr>
+      </w:pPr>
+      <w:proofErr w:type="spellStart"/>
+      <w:r>
+        <w:rPr>
+          <w:sz w:val="22"/>
+          <w:lang w:val="ca-ES"/>
+        </w:rPr>
+        <w:t>Tetris</w:t>
+      </w:r>
+      <w:proofErr w:type="spellEnd"/>
+      <w:r>
+        <w:rPr>
+          <w:sz w:val="22"/>
+          <w:lang w:val="ca-ES"/>
+        </w:rPr>
+        <w:t>.</w:t>
+      </w:r>
+    </w:p>
+    <w:p>
+      <w:pPr>
+        <w:pStyle w:val="Prrafodelista"/>
+        <w:numPr>
+          <w:ilvl w:val="2"/>
+          <w:numId w:val="4"/>
+        </w:numPr>
+        <w:rPr>
+          <w:sz w:val="22"/>
+          <w:lang w:val="ca-ES"/>
+        </w:rPr>
+      </w:pPr>
+      <w:r>
+        <w:rPr>
+          <w:sz w:val="22"/>
+          <w:lang w:val="ca-ES"/>
+        </w:rPr>
+        <w:t>Cinc en ratlla.</w:t>
+      </w:r>
       <w:bookmarkStart w:id="0" w:name="_GoBack"/>
       <w:bookmarkEnd w:id="0"/>
     </w:p>
@@ -474,7 +601,7 @@
           <w:sz w:val="22"/>
           <w:lang w:val="ca-ES"/>
         </w:rPr>
-        <w:t>Pacman</w:t>
+        <w:t>Space</w:t>
       </w:r>
       <w:proofErr w:type="spellEnd"/>
       <w:r>
@@ -482,7 +609,59 @@
           <w:sz w:val="22"/>
           <w:lang w:val="ca-ES"/>
         </w:rPr>
-        <w:t>.</w:t>
+        <w:t xml:space="preserve"> </w:t>
+      </w:r>
+      <w:proofErr w:type="spellStart"/>
+      <w:r>
+        <w:rPr>
+          <w:sz w:val="22"/>
+          <w:lang w:val="ca-ES"/>
+        </w:rPr>
+        <w:t>Invaders</w:t>
+      </w:r>
+      <w:proofErr w:type="spellEnd"/>
+      <w:r>
+        <w:rPr>
+          <w:sz w:val="22"/>
+          <w:lang w:val="ca-ES"/>
+        </w:rPr>
+        <w:t xml:space="preserve"> (</w:t>
+      </w:r>
+      <w:proofErr w:type="spellStart"/>
+      <w:r>
+        <w:rPr>
+          <w:sz w:val="22"/>
+          <w:lang w:val="ca-ES"/>
+        </w:rPr>
+        <w:t>marcianitos</w:t>
+      </w:r>
+      <w:proofErr w:type="spellEnd"/>
+      <w:r>
+        <w:rPr>
+          <w:sz w:val="22"/>
+          <w:lang w:val="ca-ES"/>
+        </w:rPr>
+        <w:t>).</w:t>
+      </w:r>
+    </w:p>
+    <w:p>
+      <w:pPr>
+        <w:pStyle w:val="Prrafodelista"/>
+        <w:numPr>
+          <w:ilvl w:val="1"/>
+          <w:numId w:val="4"/>
+        </w:numPr>
+        <w:rPr>
+          <w:sz w:val="22"/>
+          <w:lang w:val="ca-ES"/>
+        </w:rPr>
+      </w:pPr>
+      <w:r>
+        <w:rPr>
+          <w:sz w:val="22"/>
+          <w:lang w:val="ca-ES"/>
+        </w:rPr>
+        <w:t>Infantils:</w:t>
       </w:r>
     </w:p>
     <w:p>
@@ -497,151 +676,19 @@
           <w:lang w:val="ca-ES"/>
         </w:rPr>
       </w:pPr>
-      <w:proofErr w:type="spellStart"/>
-      <w:r>
-        <w:rPr>
-          <w:sz w:val="22"/>
-          <w:lang w:val="ca-ES"/>
-        </w:rPr>
-        <w:t>Buscaminas</w:t>
-      </w:r>
-      <w:proofErr w:type="spellEnd"/>
-      <w:r>
-        <w:rPr>
-          <w:sz w:val="22"/>
-          <w:lang w:val="ca-ES"/>
-        </w:rPr>
-        <w:t>.</w:t>
-      </w:r>
-    </w:p>
-    <w:p>
-      <w:pPr>
-        <w:pStyle w:val="Prrafodelista"/>
-        <w:numPr>
-          <w:ilvl w:val="2"/>
-          <w:numId w:val="4"/>
-        </w:numPr>
-        <w:rPr>
-          <w:sz w:val="22"/>
-          <w:lang w:val="ca-ES"/>
-        </w:rPr>
-      </w:pPr>
-      <w:r>
-        <w:rPr>
-          <w:sz w:val="22"/>
-          <w:lang w:val="ca-ES"/>
-        </w:rPr>
-        <w:t>Trenca-totxos.</w:t>
-      </w:r>
-    </w:p>
-    <w:p>
-      <w:pPr>
-        <w:pStyle w:val="Prrafodelista"/>
-        <w:numPr>
-          <w:ilvl w:val="2"/>
-          <w:numId w:val="4"/>
-        </w:numPr>
-        <w:rPr>
-          <w:sz w:val="22"/>
-          <w:lang w:val="ca-ES"/>
-        </w:rPr>
-      </w:pPr>
-      <w:proofErr w:type="spellStart"/>
-      <w:r>
-        <w:rPr>
-          <w:sz w:val="22"/>
-          <w:lang w:val="ca-ES"/>
-        </w:rPr>
-        <w:t>Tetris</w:t>
-      </w:r>
-      <w:proofErr w:type="spellEnd"/>
-      <w:r>
-        <w:rPr>
-          <w:sz w:val="22"/>
-          <w:lang w:val="ca-ES"/>
-        </w:rPr>
-        <w:t>.</w:t>
-      </w:r>
-    </w:p>
-    <w:p>
-      <w:pPr>
-        <w:pStyle w:val="Prrafodelista"/>
-        <w:numPr>
-          <w:ilvl w:val="2"/>
-          <w:numId w:val="4"/>
-        </w:numPr>
-        <w:rPr>
-          <w:sz w:val="22"/>
-          <w:lang w:val="ca-ES"/>
-        </w:rPr>
-      </w:pPr>
-      <w:r>
-        <w:rPr>
-          <w:sz w:val="22"/>
-          <w:lang w:val="ca-ES"/>
-        </w:rPr>
-        <w:t>Cinc en ratlla.</w:t>
-      </w:r>
-    </w:p>
-    <w:p>
-      <w:pPr>
-        <w:pStyle w:val="Prrafodelista"/>
-        <w:numPr>
-          <w:ilvl w:val="2"/>
-          <w:numId w:val="4"/>
-        </w:numPr>
-        <w:rPr>
-          <w:sz w:val="22"/>
-          <w:lang w:val="ca-ES"/>
-        </w:rPr>
-      </w:pPr>
-      <w:proofErr w:type="spellStart"/>
-      <w:r>
-        <w:rPr>
-          <w:sz w:val="22"/>
-          <w:lang w:val="ca-ES"/>
-        </w:rPr>
-        <w:t>Space</w:t>
-      </w:r>
-      <w:proofErr w:type="spellEnd"/>
-      <w:r>
-        <w:rPr>
-          <w:sz w:val="22"/>
-          <w:lang w:val="ca-ES"/>
-        </w:rPr>
-        <w:t xml:space="preserve"> </w:t>
-      </w:r>
-      <w:proofErr w:type="spellStart"/>
-      <w:r>
-        <w:rPr>
-          <w:sz w:val="22"/>
-          <w:lang w:val="ca-ES"/>
-        </w:rPr>
-        <w:t>Invaders</w:t>
-      </w:r>
-      <w:proofErr w:type="spellEnd"/>
-      <w:r>
-        <w:rPr>
-          <w:sz w:val="22"/>
-          <w:lang w:val="ca-ES"/>
-        </w:rPr>
-        <w:t xml:space="preserve"> (</w:t>
-      </w:r>
-      <w:proofErr w:type="spellStart"/>
-      <w:r>
-        <w:rPr>
-          <w:sz w:val="22"/>
-          <w:lang w:val="ca-ES"/>
-        </w:rPr>
-        <w:t>marcianitos</w:t>
-      </w:r>
-      <w:proofErr w:type="spellEnd"/>
-      <w:r>
-        <w:rPr>
-          <w:sz w:val="22"/>
-          <w:lang w:val="ca-ES"/>
-        </w:rPr>
-        <w:t>).</w:t>
+      <w:r>
+        <w:rPr>
+          <w:sz w:val="22"/>
+          <w:lang w:val="ca-ES"/>
+        </w:rPr>
+        <w:t xml:space="preserve">Joc </w:t>
+      </w:r>
+      <w:r>
+        <w:rPr>
+          <w:sz w:val="22"/>
+          <w:lang w:val="ca-ES"/>
+        </w:rPr>
+        <w:t>d’escoltar música i endevinar quin instrument és.</w:t>
       </w:r>
     </w:p>
     <w:p>
@@ -761,6 +808,7 @@
           <w:sz w:val="22"/>
           <w:lang w:val="ca-ES"/>
         </w:rPr>
+        <w:lastRenderedPageBreak/>
         <w:t xml:space="preserve">Al peu de pàgina posarem l’equip que ha </w:t>
       </w:r>
       <w:proofErr w:type="spellStart"/>
@@ -1885,7 +1933,7 @@
   <w:abstractNum w:abstractNumId="0">
     <w:nsid w:val="003348FF"/>
     <w:multiLevelType w:val="hybridMultilevel"/>
-    <w:tmpl w:val="8346A05E"/>
+    <w:tmpl w:val="D150666A"/>
     <w:lvl w:ilvl="0" w:tplc="7C343B3E">
       <w:start w:val="1"/>
       <w:numFmt w:val="bullet"/>

</xml_diff>